<commit_message>
finish 39th pcl api: computeRSD
</commit_message>
<xml_diff>
--- a/PCL API/39_computeRSD/1_半成品/computeRSD/computeRSD.docx
+++ b/PCL API/39_computeRSD/1_半成品/computeRSD/computeRSD.docx
@@ -18,7 +18,7 @@
     <w:p>
       <w:pPr>
         <w:rPr>
-          <w:rFonts w:ascii="Times New Roman" w:hAnsi="Times New Roman" w:cs="Times New Roman" w:hint="eastAsia"/>
+          <w:rFonts w:ascii="Times New Roman" w:hAnsi="Times New Roman" w:cs="Times New Roman"/>
         </w:rPr>
       </w:pPr>
       <w:r>
@@ -492,7 +492,7 @@
             <w:pPr>
               <w:jc w:val="center"/>
               <w:rPr>
-                <w:rFonts w:ascii="Times New Roman" w:hAnsi="Times New Roman" w:cs="Times New Roman" w:hint="eastAsia"/>
+                <w:rFonts w:ascii="Times New Roman" w:hAnsi="Times New Roman" w:cs="Times New Roman"/>
                 <w:sz w:val="19"/>
                 <w:szCs w:val="19"/>
               </w:rPr>
@@ -523,7 +523,7 @@
             <w:pPr>
               <w:jc w:val="center"/>
               <w:rPr>
-                <w:rFonts w:ascii="Times New Roman" w:hAnsi="Times New Roman" w:cs="Times New Roman" w:hint="eastAsia"/>
+                <w:rFonts w:ascii="Times New Roman" w:hAnsi="Times New Roman" w:cs="Times New Roman"/>
                 <w:sz w:val="19"/>
                 <w:szCs w:val="19"/>
               </w:rPr>
@@ -602,7 +602,7 @@
             <w:pPr>
               <w:jc w:val="center"/>
               <w:rPr>
-                <w:rFonts w:ascii="Times New Roman" w:hAnsi="Times New Roman" w:cs="Times New Roman" w:hint="eastAsia"/>
+                <w:rFonts w:ascii="Times New Roman" w:hAnsi="Times New Roman" w:cs="Times New Roman"/>
                 <w:sz w:val="19"/>
                 <w:szCs w:val="19"/>
               </w:rPr>
@@ -633,7 +633,7 @@
             <w:pPr>
               <w:jc w:val="center"/>
               <w:rPr>
-                <w:rFonts w:ascii="Times New Roman" w:hAnsi="Times New Roman" w:cs="Times New Roman" w:hint="eastAsia"/>
+                <w:rFonts w:ascii="Times New Roman" w:hAnsi="Times New Roman" w:cs="Times New Roman"/>
                 <w:sz w:val="19"/>
                 <w:szCs w:val="19"/>
               </w:rPr>
@@ -712,7 +712,7 @@
             <w:pPr>
               <w:jc w:val="center"/>
               <w:rPr>
-                <w:rFonts w:ascii="Times New Roman" w:hAnsi="Times New Roman" w:cs="Times New Roman" w:hint="eastAsia"/>
+                <w:rFonts w:ascii="Times New Roman" w:hAnsi="Times New Roman" w:cs="Times New Roman"/>
                 <w:sz w:val="19"/>
                 <w:szCs w:val="19"/>
               </w:rPr>
@@ -743,7 +743,7 @@
             <w:pPr>
               <w:jc w:val="center"/>
               <w:rPr>
-                <w:rFonts w:ascii="Times New Roman" w:hAnsi="Times New Roman" w:cs="Times New Roman" w:hint="eastAsia"/>
+                <w:rFonts w:ascii="Times New Roman" w:hAnsi="Times New Roman" w:cs="Times New Roman"/>
                 <w:sz w:val="19"/>
                 <w:szCs w:val="19"/>
               </w:rPr>
@@ -822,7 +822,7 @@
             <w:pPr>
               <w:jc w:val="center"/>
               <w:rPr>
-                <w:rFonts w:ascii="Times New Roman" w:hAnsi="Times New Roman" w:cs="Times New Roman" w:hint="eastAsia"/>
+                <w:rFonts w:ascii="Times New Roman" w:hAnsi="Times New Roman" w:cs="Times New Roman"/>
                 <w:sz w:val="19"/>
                 <w:szCs w:val="19"/>
               </w:rPr>
@@ -853,7 +853,7 @@
             <w:pPr>
               <w:jc w:val="center"/>
               <w:rPr>
-                <w:rFonts w:ascii="Times New Roman" w:hAnsi="Times New Roman" w:cs="Times New Roman" w:hint="eastAsia"/>
+                <w:rFonts w:ascii="Times New Roman" w:hAnsi="Times New Roman" w:cs="Times New Roman"/>
                 <w:sz w:val="19"/>
                 <w:szCs w:val="19"/>
               </w:rPr>
@@ -932,7 +932,7 @@
             <w:pPr>
               <w:jc w:val="center"/>
               <w:rPr>
-                <w:rFonts w:ascii="Times New Roman" w:hAnsi="Times New Roman" w:cs="Times New Roman" w:hint="eastAsia"/>
+                <w:rFonts w:ascii="Times New Roman" w:hAnsi="Times New Roman" w:cs="Times New Roman"/>
                 <w:sz w:val="19"/>
                 <w:szCs w:val="19"/>
               </w:rPr>
@@ -963,7 +963,7 @@
             <w:pPr>
               <w:jc w:val="center"/>
               <w:rPr>
-                <w:rFonts w:ascii="Times New Roman" w:hAnsi="Times New Roman" w:cs="Times New Roman" w:hint="eastAsia"/>
+                <w:rFonts w:ascii="Times New Roman" w:hAnsi="Times New Roman" w:cs="Times New Roman"/>
                 <w:sz w:val="19"/>
                 <w:szCs w:val="19"/>
               </w:rPr>
@@ -1042,7 +1042,7 @@
             <w:pPr>
               <w:jc w:val="center"/>
               <w:rPr>
-                <w:rFonts w:ascii="Times New Roman" w:hAnsi="Times New Roman" w:cs="Times New Roman" w:hint="eastAsia"/>
+                <w:rFonts w:ascii="Times New Roman" w:hAnsi="Times New Roman" w:cs="Times New Roman"/>
                 <w:sz w:val="19"/>
                 <w:szCs w:val="19"/>
               </w:rPr>
@@ -1073,7 +1073,7 @@
             <w:pPr>
               <w:jc w:val="center"/>
               <w:rPr>
-                <w:rFonts w:ascii="Times New Roman" w:hAnsi="Times New Roman" w:cs="Times New Roman" w:hint="eastAsia"/>
+                <w:rFonts w:ascii="Times New Roman" w:hAnsi="Times New Roman" w:cs="Times New Roman"/>
                 <w:sz w:val="19"/>
                 <w:szCs w:val="19"/>
               </w:rPr>
@@ -1389,7 +1389,7 @@
             <w:pPr>
               <w:jc w:val="center"/>
               <w:rPr>
-                <w:rFonts w:ascii="Times New Roman" w:hAnsi="Times New Roman" w:cs="Times New Roman" w:hint="eastAsia"/>
+                <w:rFonts w:ascii="Times New Roman" w:hAnsi="Times New Roman" w:cs="Times New Roman"/>
                 <w:szCs w:val="21"/>
               </w:rPr>
             </w:pPr>
@@ -1728,7 +1728,7 @@
             <w:pPr>
               <w:jc w:val="center"/>
               <w:rPr>
-                <w:rFonts w:ascii="Times New Roman" w:hAnsi="Times New Roman" w:cs="Times New Roman" w:hint="eastAsia"/>
+                <w:rFonts w:ascii="Times New Roman" w:hAnsi="Times New Roman" w:cs="Times New Roman"/>
                 <w:szCs w:val="21"/>
               </w:rPr>
             </w:pPr>
@@ -1811,7 +1811,7 @@
             <w:pPr>
               <w:jc w:val="center"/>
               <w:rPr>
-                <w:rFonts w:ascii="Times New Roman" w:hAnsi="Times New Roman" w:cs="Times New Roman" w:hint="eastAsia"/>
+                <w:rFonts w:ascii="Times New Roman" w:hAnsi="Times New Roman" w:cs="Times New Roman"/>
                 <w:szCs w:val="21"/>
               </w:rPr>
             </w:pPr>
@@ -2033,7 +2033,7 @@
             <w:pPr>
               <w:jc w:val="center"/>
               <w:rPr>
-                <w:rFonts w:ascii="Times New Roman" w:hAnsi="Times New Roman" w:cs="Times New Roman" w:hint="eastAsia"/>
+                <w:rFonts w:ascii="Times New Roman" w:hAnsi="Times New Roman" w:cs="Times New Roman"/>
                 <w:szCs w:val="21"/>
               </w:rPr>
             </w:pPr>
@@ -2104,9 +2104,39 @@
           <w:p>
             <w:pPr>
               <w:rPr>
-                <w:rFonts w:ascii="Times New Roman" w:hAnsi="Times New Roman" w:cs="Times New Roman"/>
-              </w:rPr>
-            </w:pPr>
+                <w:rFonts w:ascii="Times New Roman" w:hAnsi="Times New Roman" w:cs="Times New Roman" w:hint="eastAsia"/>
+              </w:rPr>
+            </w:pPr>
+            <w:r>
+              <w:rPr>
+                <w:rFonts w:ascii="Times New Roman" w:hAnsi="Times New Roman" w:cs="Times New Roman" w:hint="eastAsia"/>
+              </w:rPr>
+              <w:t>v</w:t>
+            </w:r>
+            <w:r>
+              <w:rPr>
+                <w:rFonts w:ascii="Times New Roman" w:hAnsi="Times New Roman" w:cs="Times New Roman"/>
+              </w:rPr>
+              <w:t>ec_mul</w:t>
+            </w:r>
+            <w:r>
+              <w:rPr>
+                <w:rFonts w:ascii="Times New Roman" w:hAnsi="Times New Roman" w:cs="Times New Roman" w:hint="eastAsia"/>
+              </w:rPr>
+              <w:t>,</w:t>
+            </w:r>
+            <w:r>
+              <w:rPr>
+                <w:rFonts w:ascii="Times New Roman" w:hAnsi="Times New Roman" w:cs="Times New Roman"/>
+              </w:rPr>
+              <w:t xml:space="preserve"> vec_muls, vec_rec, vec_add, vec_sub, </w:t>
+            </w:r>
+            <w:r>
+              <w:rPr>
+                <w:rFonts w:ascii="Times New Roman" w:hAnsi="Times New Roman" w:cs="Times New Roman"/>
+              </w:rPr>
+              <w:t>scalar_sqrt, scalar_min, scalar_max, scalar_conv</w:t>
+            </w:r>
           </w:p>
         </w:tc>
       </w:tr>
@@ -2154,6 +2184,18 @@
                 <w:rFonts w:ascii="Times New Roman" w:hAnsi="Times New Roman" w:cs="Times New Roman"/>
               </w:rPr>
             </w:pPr>
+            <w:r>
+              <w:rPr>
+                <w:rFonts w:ascii="Times New Roman" w:hAnsi="Times New Roman" w:cs="Times New Roman" w:hint="eastAsia"/>
+              </w:rPr>
+              <w:t>Tik</w:t>
+            </w:r>
+            <w:r>
+              <w:rPr>
+                <w:rFonts w:ascii="Times New Roman" w:hAnsi="Times New Roman" w:cs="Times New Roman" w:hint="eastAsia"/>
+              </w:rPr>
+              <w:t>中无三角函数相关接口</w:t>
+            </w:r>
           </w:p>
         </w:tc>
       </w:tr>
@@ -2258,6 +2300,20 @@
                 <w:szCs w:val="21"/>
               </w:rPr>
             </w:pPr>
+            <w:r>
+              <w:rPr>
+                <w:rFonts w:ascii="Times New Roman" w:hAnsi="Times New Roman" w:cs="Times New Roman" w:hint="eastAsia"/>
+                <w:szCs w:val="21"/>
+              </w:rPr>
+              <w:t>3</w:t>
+            </w:r>
+            <w:r>
+              <w:rPr>
+                <w:rFonts w:ascii="Times New Roman" w:hAnsi="Times New Roman" w:cs="Times New Roman"/>
+                <w:szCs w:val="21"/>
+              </w:rPr>
+              <w:t>4~36</w:t>
+            </w:r>
           </w:p>
         </w:tc>
         <w:tc>
@@ -2271,6 +2327,13 @@
                 <w:szCs w:val="21"/>
               </w:rPr>
             </w:pPr>
+            <w:r>
+              <w:rPr>
+                <w:rFonts w:ascii="Times New Roman" w:hAnsi="Times New Roman" w:cs="Times New Roman" w:hint="eastAsia"/>
+                <w:szCs w:val="21"/>
+              </w:rPr>
+              <w:t>向量点乘</w:t>
+            </w:r>
           </w:p>
         </w:tc>
         <w:tc>
@@ -2284,6 +2347,41 @@
                 <w:szCs w:val="21"/>
               </w:rPr>
             </w:pPr>
+            <w:r>
+              <w:rPr>
+                <w:rFonts w:ascii="Times New Roman" w:hAnsi="Times New Roman" w:cs="Times New Roman" w:hint="eastAsia"/>
+                <w:szCs w:val="21"/>
+              </w:rPr>
+              <w:t>v</w:t>
+            </w:r>
+            <w:r>
+              <w:rPr>
+                <w:rFonts w:ascii="Times New Roman" w:hAnsi="Times New Roman" w:cs="Times New Roman"/>
+                <w:szCs w:val="21"/>
+              </w:rPr>
+              <w:t>ec_mul</w:t>
+            </w:r>
+            <w:r>
+              <w:rPr>
+                <w:rFonts w:ascii="Times New Roman" w:hAnsi="Times New Roman" w:cs="Times New Roman" w:hint="eastAsia"/>
+                <w:szCs w:val="21"/>
+              </w:rPr>
+              <w:t>、</w:t>
+            </w:r>
+            <w:r>
+              <w:rPr>
+                <w:rFonts w:ascii="Times New Roman" w:hAnsi="Times New Roman" w:cs="Times New Roman" w:hint="eastAsia"/>
+                <w:szCs w:val="21"/>
+              </w:rPr>
+              <w:t>v</w:t>
+            </w:r>
+            <w:r>
+              <w:rPr>
+                <w:rFonts w:ascii="Times New Roman" w:hAnsi="Times New Roman" w:cs="Times New Roman"/>
+                <w:szCs w:val="21"/>
+              </w:rPr>
+              <w:t>ec_add</w:t>
+            </w:r>
           </w:p>
         </w:tc>
       </w:tr>
@@ -2299,6 +2397,20 @@
                 <w:szCs w:val="21"/>
               </w:rPr>
             </w:pPr>
+            <w:r>
+              <w:rPr>
+                <w:rFonts w:ascii="Times New Roman" w:hAnsi="Times New Roman" w:cs="Times New Roman" w:hint="eastAsia"/>
+                <w:szCs w:val="21"/>
+              </w:rPr>
+              <w:t>3</w:t>
+            </w:r>
+            <w:r>
+              <w:rPr>
+                <w:rFonts w:ascii="Times New Roman" w:hAnsi="Times New Roman" w:cs="Times New Roman"/>
+                <w:szCs w:val="21"/>
+              </w:rPr>
+              <w:t>9</w:t>
+            </w:r>
           </w:p>
         </w:tc>
         <w:tc>
@@ -2312,6 +2424,27 @@
                 <w:szCs w:val="21"/>
               </w:rPr>
             </w:pPr>
+            <w:r>
+              <w:rPr>
+                <w:rFonts w:ascii="Times New Roman" w:hAnsi="Times New Roman" w:cs="Times New Roman" w:hint="eastAsia"/>
+                <w:szCs w:val="21"/>
+              </w:rPr>
+              <w:t>调用</w:t>
+            </w:r>
+            <w:r>
+              <w:rPr>
+                <w:rFonts w:ascii="Times New Roman" w:hAnsi="Times New Roman" w:cs="Times New Roman" w:hint="eastAsia"/>
+                <w:szCs w:val="21"/>
+              </w:rPr>
+              <w:t>s</w:t>
+            </w:r>
+            <w:r>
+              <w:rPr>
+                <w:rFonts w:ascii="Times New Roman" w:hAnsi="Times New Roman" w:cs="Times New Roman"/>
+                <w:szCs w:val="21"/>
+              </w:rPr>
+              <w:t>td::acos</w:t>
+            </w:r>
           </w:p>
         </w:tc>
         <w:tc>
@@ -2325,6 +2458,20 @@
                 <w:szCs w:val="21"/>
               </w:rPr>
             </w:pPr>
+            <w:r>
+              <w:rPr>
+                <w:rFonts w:ascii="Times New Roman" w:hAnsi="Times New Roman" w:cs="Times New Roman" w:hint="eastAsia"/>
+                <w:szCs w:val="21"/>
+              </w:rPr>
+              <w:t>Tik</w:t>
+            </w:r>
+            <w:r>
+              <w:rPr>
+                <w:rFonts w:ascii="Times New Roman" w:hAnsi="Times New Roman" w:cs="Times New Roman" w:hint="eastAsia"/>
+                <w:szCs w:val="21"/>
+              </w:rPr>
+              <w:t>中无三角函数相关接口</w:t>
+            </w:r>
           </w:p>
         </w:tc>
       </w:tr>
@@ -2340,6 +2487,20 @@
                 <w:szCs w:val="21"/>
               </w:rPr>
             </w:pPr>
+            <w:r>
+              <w:rPr>
+                <w:rFonts w:ascii="Times New Roman" w:hAnsi="Times New Roman" w:cs="Times New Roman" w:hint="eastAsia"/>
+                <w:szCs w:val="21"/>
+              </w:rPr>
+              <w:t>4</w:t>
+            </w:r>
+            <w:r>
+              <w:rPr>
+                <w:rFonts w:ascii="Times New Roman" w:hAnsi="Times New Roman" w:cs="Times New Roman"/>
+                <w:szCs w:val="21"/>
+              </w:rPr>
+              <w:t>0</w:t>
+            </w:r>
           </w:p>
         </w:tc>
         <w:tc>
@@ -2353,6 +2514,13 @@
                 <w:szCs w:val="21"/>
               </w:rPr>
             </w:pPr>
+            <w:r>
+              <w:rPr>
+                <w:rFonts w:ascii="Times New Roman" w:hAnsi="Times New Roman" w:cs="Times New Roman" w:hint="eastAsia"/>
+                <w:szCs w:val="21"/>
+              </w:rPr>
+              <w:t>标量减法</w:t>
+            </w:r>
           </w:p>
         </w:tc>
         <w:tc>
@@ -2366,6 +2534,730 @@
                 <w:szCs w:val="21"/>
               </w:rPr>
             </w:pPr>
+            <w:r>
+              <w:rPr>
+                <w:rFonts w:ascii="Times New Roman" w:hAnsi="Times New Roman" w:cs="Times New Roman" w:hint="eastAsia"/>
+                <w:szCs w:val="21"/>
+              </w:rPr>
+              <w:t>v</w:t>
+            </w:r>
+            <w:r>
+              <w:rPr>
+                <w:rFonts w:ascii="Times New Roman" w:hAnsi="Times New Roman" w:cs="Times New Roman"/>
+                <w:szCs w:val="21"/>
+              </w:rPr>
+              <w:t>ec_sub</w:t>
+            </w:r>
+          </w:p>
+        </w:tc>
+      </w:tr>
+      <w:tr>
+        <w:tc>
+          <w:tcPr>
+            <w:tcW w:w="2840" w:type="dxa"/>
+          </w:tcPr>
+          <w:p>
+            <w:pPr>
+              <w:rPr>
+                <w:rFonts w:ascii="Times New Roman" w:hAnsi="Times New Roman" w:cs="Times New Roman"/>
+                <w:szCs w:val="21"/>
+              </w:rPr>
+            </w:pPr>
+            <w:r>
+              <w:rPr>
+                <w:rFonts w:ascii="Times New Roman" w:hAnsi="Times New Roman" w:cs="Times New Roman" w:hint="eastAsia"/>
+                <w:szCs w:val="21"/>
+              </w:rPr>
+              <w:t>4</w:t>
+            </w:r>
+            <w:r>
+              <w:rPr>
+                <w:rFonts w:ascii="Times New Roman" w:hAnsi="Times New Roman" w:cs="Times New Roman"/>
+                <w:szCs w:val="21"/>
+              </w:rPr>
+              <w:t>3~45</w:t>
+            </w:r>
+          </w:p>
+        </w:tc>
+        <w:tc>
+          <w:tcPr>
+            <w:tcW w:w="2841" w:type="dxa"/>
+          </w:tcPr>
+          <w:p>
+            <w:pPr>
+              <w:rPr>
+                <w:rFonts w:ascii="Times New Roman" w:hAnsi="Times New Roman" w:cs="Times New Roman" w:hint="eastAsia"/>
+                <w:szCs w:val="21"/>
+              </w:rPr>
+            </w:pPr>
+            <w:r>
+              <w:rPr>
+                <w:rFonts w:ascii="Times New Roman" w:hAnsi="Times New Roman" w:cs="Times New Roman" w:hint="eastAsia"/>
+                <w:szCs w:val="21"/>
+              </w:rPr>
+              <w:t>向量减法</w:t>
+            </w:r>
+            <w:r>
+              <w:rPr>
+                <w:rFonts w:ascii="Times New Roman" w:hAnsi="Times New Roman" w:cs="Times New Roman" w:hint="eastAsia"/>
+                <w:szCs w:val="21"/>
+              </w:rPr>
+              <w:t>、点乘、</w:t>
+            </w:r>
+            <w:r>
+              <w:rPr>
+                <w:rFonts w:ascii="Times New Roman" w:hAnsi="Times New Roman" w:cs="Times New Roman" w:hint="eastAsia"/>
+                <w:szCs w:val="21"/>
+              </w:rPr>
+              <w:t>sqrt</w:t>
+            </w:r>
+          </w:p>
+        </w:tc>
+        <w:tc>
+          <w:tcPr>
+            <w:tcW w:w="2841" w:type="dxa"/>
+          </w:tcPr>
+          <w:p>
+            <w:pPr>
+              <w:rPr>
+                <w:rFonts w:ascii="Times New Roman" w:hAnsi="Times New Roman" w:cs="Times New Roman"/>
+                <w:szCs w:val="21"/>
+              </w:rPr>
+            </w:pPr>
+            <w:r>
+              <w:rPr>
+                <w:rFonts w:ascii="Times New Roman" w:hAnsi="Times New Roman" w:cs="Times New Roman" w:hint="eastAsia"/>
+                <w:szCs w:val="21"/>
+              </w:rPr>
+              <w:t>v</w:t>
+            </w:r>
+            <w:r>
+              <w:rPr>
+                <w:rFonts w:ascii="Times New Roman" w:hAnsi="Times New Roman" w:cs="Times New Roman"/>
+                <w:szCs w:val="21"/>
+              </w:rPr>
+              <w:t>ec_sub</w:t>
+            </w:r>
+            <w:r>
+              <w:rPr>
+                <w:rFonts w:ascii="Times New Roman" w:hAnsi="Times New Roman" w:cs="Times New Roman" w:hint="eastAsia"/>
+                <w:szCs w:val="21"/>
+              </w:rPr>
+              <w:t>、</w:t>
+            </w:r>
+            <w:r>
+              <w:rPr>
+                <w:rFonts w:ascii="Times New Roman" w:hAnsi="Times New Roman" w:cs="Times New Roman" w:hint="eastAsia"/>
+                <w:szCs w:val="21"/>
+              </w:rPr>
+              <w:t>v</w:t>
+            </w:r>
+            <w:r>
+              <w:rPr>
+                <w:rFonts w:ascii="Times New Roman" w:hAnsi="Times New Roman" w:cs="Times New Roman"/>
+                <w:szCs w:val="21"/>
+              </w:rPr>
+              <w:t>ec_</w:t>
+            </w:r>
+            <w:r>
+              <w:rPr>
+                <w:rFonts w:ascii="Times New Roman" w:hAnsi="Times New Roman" w:cs="Times New Roman" w:hint="eastAsia"/>
+                <w:szCs w:val="21"/>
+              </w:rPr>
+              <w:t>add</w:t>
+            </w:r>
+            <w:r>
+              <w:rPr>
+                <w:rFonts w:ascii="Times New Roman" w:hAnsi="Times New Roman" w:cs="Times New Roman" w:hint="eastAsia"/>
+                <w:szCs w:val="21"/>
+              </w:rPr>
+              <w:t>、</w:t>
+            </w:r>
+            <w:r>
+              <w:rPr>
+                <w:rFonts w:ascii="Times New Roman" w:hAnsi="Times New Roman" w:cs="Times New Roman"/>
+                <w:szCs w:val="21"/>
+              </w:rPr>
+              <w:t>vec_mul</w:t>
+            </w:r>
+            <w:r>
+              <w:rPr>
+                <w:rFonts w:ascii="Times New Roman" w:hAnsi="Times New Roman" w:cs="Times New Roman" w:hint="eastAsia"/>
+                <w:szCs w:val="21"/>
+              </w:rPr>
+              <w:t>、</w:t>
+            </w:r>
+            <w:r>
+              <w:rPr>
+                <w:rFonts w:ascii="Times New Roman" w:hAnsi="Times New Roman" w:cs="Times New Roman" w:hint="eastAsia"/>
+                <w:szCs w:val="21"/>
+              </w:rPr>
+              <w:t>scalar</w:t>
+            </w:r>
+            <w:r>
+              <w:rPr>
+                <w:rFonts w:ascii="Times New Roman" w:hAnsi="Times New Roman" w:cs="Times New Roman"/>
+                <w:szCs w:val="21"/>
+              </w:rPr>
+              <w:t>_sqrt</w:t>
+            </w:r>
+          </w:p>
+        </w:tc>
+      </w:tr>
+      <w:tr>
+        <w:tc>
+          <w:tcPr>
+            <w:tcW w:w="2840" w:type="dxa"/>
+          </w:tcPr>
+          <w:p>
+            <w:pPr>
+              <w:rPr>
+                <w:rFonts w:ascii="Times New Roman" w:hAnsi="Times New Roman" w:cs="Times New Roman"/>
+                <w:szCs w:val="21"/>
+              </w:rPr>
+            </w:pPr>
+            <w:r>
+              <w:rPr>
+                <w:rFonts w:ascii="Times New Roman" w:hAnsi="Times New Roman" w:cs="Times New Roman" w:hint="eastAsia"/>
+                <w:szCs w:val="21"/>
+              </w:rPr>
+              <w:t>5</w:t>
+            </w:r>
+            <w:r>
+              <w:rPr>
+                <w:rFonts w:ascii="Times New Roman" w:hAnsi="Times New Roman" w:cs="Times New Roman"/>
+                <w:szCs w:val="21"/>
+              </w:rPr>
+              <w:t>1</w:t>
+            </w:r>
+          </w:p>
+        </w:tc>
+        <w:tc>
+          <w:tcPr>
+            <w:tcW w:w="2841" w:type="dxa"/>
+          </w:tcPr>
+          <w:p>
+            <w:pPr>
+              <w:rPr>
+                <w:rFonts w:ascii="Times New Roman" w:hAnsi="Times New Roman" w:cs="Times New Roman"/>
+                <w:szCs w:val="21"/>
+              </w:rPr>
+            </w:pPr>
+            <w:r>
+              <w:rPr>
+                <w:rFonts w:ascii="Times New Roman" w:hAnsi="Times New Roman" w:cs="Times New Roman" w:hint="eastAsia"/>
+                <w:szCs w:val="21"/>
+              </w:rPr>
+              <w:t>调用</w:t>
+            </w:r>
+            <w:r>
+              <w:rPr>
+                <w:rFonts w:ascii="Times New Roman" w:hAnsi="Times New Roman" w:cs="Times New Roman" w:hint="eastAsia"/>
+                <w:szCs w:val="21"/>
+              </w:rPr>
+              <w:t>s</w:t>
+            </w:r>
+            <w:r>
+              <w:rPr>
+                <w:rFonts w:ascii="Times New Roman" w:hAnsi="Times New Roman" w:cs="Times New Roman"/>
+                <w:szCs w:val="21"/>
+              </w:rPr>
+              <w:t>td::floor</w:t>
+            </w:r>
+            <w:r>
+              <w:rPr>
+                <w:rFonts w:ascii="Times New Roman" w:hAnsi="Times New Roman" w:cs="Times New Roman" w:hint="eastAsia"/>
+                <w:szCs w:val="21"/>
+              </w:rPr>
+              <w:t>，标量混合四则运算</w:t>
+            </w:r>
+          </w:p>
+        </w:tc>
+        <w:tc>
+          <w:tcPr>
+            <w:tcW w:w="2841" w:type="dxa"/>
+          </w:tcPr>
+          <w:p>
+            <w:pPr>
+              <w:rPr>
+                <w:rFonts w:ascii="Times New Roman" w:hAnsi="Times New Roman" w:cs="Times New Roman"/>
+                <w:szCs w:val="21"/>
+              </w:rPr>
+            </w:pPr>
+            <w:r>
+              <w:rPr>
+                <w:rFonts w:ascii="Times New Roman" w:hAnsi="Times New Roman" w:cs="Times New Roman" w:hint="eastAsia"/>
+                <w:szCs w:val="21"/>
+              </w:rPr>
+              <w:t>v</w:t>
+            </w:r>
+            <w:r>
+              <w:rPr>
+                <w:rFonts w:ascii="Times New Roman" w:hAnsi="Times New Roman" w:cs="Times New Roman"/>
+                <w:szCs w:val="21"/>
+              </w:rPr>
+              <w:t>ec_</w:t>
+            </w:r>
+            <w:r>
+              <w:rPr>
+                <w:rFonts w:ascii="Times New Roman" w:hAnsi="Times New Roman" w:cs="Times New Roman" w:hint="eastAsia"/>
+                <w:szCs w:val="21"/>
+              </w:rPr>
+              <w:t>mul</w:t>
+            </w:r>
+            <w:r>
+              <w:rPr>
+                <w:rFonts w:ascii="Times New Roman" w:hAnsi="Times New Roman" w:cs="Times New Roman" w:hint="eastAsia"/>
+                <w:szCs w:val="21"/>
+              </w:rPr>
+              <w:t>、</w:t>
+            </w:r>
+            <w:r>
+              <w:rPr>
+                <w:rFonts w:ascii="Times New Roman" w:hAnsi="Times New Roman" w:cs="Times New Roman" w:hint="eastAsia"/>
+                <w:szCs w:val="21"/>
+              </w:rPr>
+              <w:t>v</w:t>
+            </w:r>
+            <w:r>
+              <w:rPr>
+                <w:rFonts w:ascii="Times New Roman" w:hAnsi="Times New Roman" w:cs="Times New Roman"/>
+                <w:szCs w:val="21"/>
+              </w:rPr>
+              <w:t>ec_rec</w:t>
+            </w:r>
+            <w:r>
+              <w:rPr>
+                <w:rFonts w:ascii="Times New Roman" w:hAnsi="Times New Roman" w:cs="Times New Roman" w:hint="eastAsia"/>
+                <w:szCs w:val="21"/>
+              </w:rPr>
+              <w:t>、</w:t>
+            </w:r>
+            <w:r>
+              <w:rPr>
+                <w:rFonts w:ascii="Times New Roman" w:hAnsi="Times New Roman" w:cs="Times New Roman" w:hint="eastAsia"/>
+                <w:szCs w:val="21"/>
+              </w:rPr>
+              <w:t>s</w:t>
+            </w:r>
+            <w:r>
+              <w:rPr>
+                <w:rFonts w:ascii="Times New Roman" w:hAnsi="Times New Roman" w:cs="Times New Roman"/>
+                <w:szCs w:val="21"/>
+              </w:rPr>
+              <w:t>calar_conv</w:t>
+            </w:r>
+          </w:p>
+        </w:tc>
+      </w:tr>
+      <w:tr>
+        <w:tc>
+          <w:tcPr>
+            <w:tcW w:w="2840" w:type="dxa"/>
+          </w:tcPr>
+          <w:p>
+            <w:pPr>
+              <w:rPr>
+                <w:rFonts w:ascii="Times New Roman" w:hAnsi="Times New Roman" w:cs="Times New Roman"/>
+                <w:szCs w:val="21"/>
+              </w:rPr>
+            </w:pPr>
+            <w:r>
+              <w:rPr>
+                <w:rFonts w:ascii="Times New Roman" w:hAnsi="Times New Roman" w:cs="Times New Roman" w:hint="eastAsia"/>
+                <w:szCs w:val="21"/>
+              </w:rPr>
+              <w:t>5</w:t>
+            </w:r>
+            <w:r>
+              <w:rPr>
+                <w:rFonts w:ascii="Times New Roman" w:hAnsi="Times New Roman" w:cs="Times New Roman"/>
+                <w:szCs w:val="21"/>
+              </w:rPr>
+              <w:t>9</w:t>
+            </w:r>
+            <w:r>
+              <w:rPr>
+                <w:rFonts w:ascii="Times New Roman" w:hAnsi="Times New Roman" w:cs="Times New Roman" w:hint="eastAsia"/>
+                <w:szCs w:val="21"/>
+              </w:rPr>
+              <w:t>、</w:t>
+            </w:r>
+            <w:r>
+              <w:rPr>
+                <w:rFonts w:ascii="Times New Roman" w:hAnsi="Times New Roman" w:cs="Times New Roman" w:hint="eastAsia"/>
+                <w:szCs w:val="21"/>
+              </w:rPr>
+              <w:t>6</w:t>
+            </w:r>
+            <w:r>
+              <w:rPr>
+                <w:rFonts w:ascii="Times New Roman" w:hAnsi="Times New Roman" w:cs="Times New Roman"/>
+                <w:szCs w:val="21"/>
+              </w:rPr>
+              <w:t>0</w:t>
+            </w:r>
+            <w:r>
+              <w:rPr>
+                <w:rFonts w:ascii="Times New Roman" w:hAnsi="Times New Roman" w:cs="Times New Roman" w:hint="eastAsia"/>
+                <w:szCs w:val="21"/>
+              </w:rPr>
+              <w:t>、</w:t>
+            </w:r>
+            <w:r>
+              <w:rPr>
+                <w:rFonts w:ascii="Times New Roman" w:hAnsi="Times New Roman" w:cs="Times New Roman" w:hint="eastAsia"/>
+                <w:szCs w:val="21"/>
+              </w:rPr>
+              <w:t>8</w:t>
+            </w:r>
+            <w:r>
+              <w:rPr>
+                <w:rFonts w:ascii="Times New Roman" w:hAnsi="Times New Roman" w:cs="Times New Roman"/>
+                <w:szCs w:val="21"/>
+              </w:rPr>
+              <w:t>0~81</w:t>
+            </w:r>
+          </w:p>
+        </w:tc>
+        <w:tc>
+          <w:tcPr>
+            <w:tcW w:w="2841" w:type="dxa"/>
+          </w:tcPr>
+          <w:p>
+            <w:pPr>
+              <w:rPr>
+                <w:rFonts w:ascii="Times New Roman" w:hAnsi="Times New Roman" w:cs="Times New Roman"/>
+                <w:szCs w:val="21"/>
+              </w:rPr>
+            </w:pPr>
+            <w:r>
+              <w:rPr>
+                <w:rFonts w:ascii="Times New Roman" w:hAnsi="Times New Roman" w:cs="Times New Roman" w:hint="eastAsia"/>
+                <w:szCs w:val="21"/>
+              </w:rPr>
+              <w:t>调用</w:t>
+            </w:r>
+            <w:r>
+              <w:rPr>
+                <w:rFonts w:ascii="Times New Roman" w:hAnsi="Times New Roman" w:cs="Times New Roman" w:hint="eastAsia"/>
+                <w:szCs w:val="21"/>
+              </w:rPr>
+              <w:t>s</w:t>
+            </w:r>
+            <w:r>
+              <w:rPr>
+                <w:rFonts w:ascii="Times New Roman" w:hAnsi="Times New Roman" w:cs="Times New Roman"/>
+                <w:szCs w:val="21"/>
+              </w:rPr>
+              <w:t>td::min</w:t>
+            </w:r>
+            <w:r>
+              <w:rPr>
+                <w:rFonts w:ascii="Times New Roman" w:hAnsi="Times New Roman" w:cs="Times New Roman" w:hint="eastAsia"/>
+                <w:szCs w:val="21"/>
+              </w:rPr>
+              <w:t>、</w:t>
+            </w:r>
+            <w:r>
+              <w:rPr>
+                <w:rFonts w:ascii="Times New Roman" w:hAnsi="Times New Roman" w:cs="Times New Roman" w:hint="eastAsia"/>
+                <w:szCs w:val="21"/>
+              </w:rPr>
+              <w:t>std</w:t>
+            </w:r>
+            <w:r>
+              <w:rPr>
+                <w:rFonts w:ascii="Times New Roman" w:hAnsi="Times New Roman" w:cs="Times New Roman" w:hint="eastAsia"/>
+                <w:szCs w:val="21"/>
+              </w:rPr>
+              <w:t>:</w:t>
+            </w:r>
+            <w:r>
+              <w:rPr>
+                <w:rFonts w:ascii="Times New Roman" w:hAnsi="Times New Roman" w:cs="Times New Roman"/>
+                <w:szCs w:val="21"/>
+              </w:rPr>
+              <w:t>:</w:t>
+            </w:r>
+            <w:r>
+              <w:rPr>
+                <w:rFonts w:ascii="Times New Roman" w:hAnsi="Times New Roman" w:cs="Times New Roman"/>
+                <w:szCs w:val="21"/>
+              </w:rPr>
+              <w:t>max</w:t>
+            </w:r>
+          </w:p>
+        </w:tc>
+        <w:tc>
+          <w:tcPr>
+            <w:tcW w:w="2841" w:type="dxa"/>
+          </w:tcPr>
+          <w:p>
+            <w:pPr>
+              <w:rPr>
+                <w:rFonts w:ascii="Times New Roman" w:hAnsi="Times New Roman" w:cs="Times New Roman"/>
+                <w:szCs w:val="21"/>
+              </w:rPr>
+            </w:pPr>
+            <w:r>
+              <w:rPr>
+                <w:rFonts w:ascii="Times New Roman" w:hAnsi="Times New Roman" w:cs="Times New Roman"/>
+                <w:szCs w:val="21"/>
+              </w:rPr>
+              <w:t>scalar_min</w:t>
+            </w:r>
+            <w:r>
+              <w:rPr>
+                <w:rFonts w:ascii="Times New Roman" w:hAnsi="Times New Roman" w:cs="Times New Roman" w:hint="eastAsia"/>
+                <w:szCs w:val="21"/>
+              </w:rPr>
+              <w:t>、</w:t>
+            </w:r>
+            <w:r>
+              <w:rPr>
+                <w:rFonts w:ascii="Times New Roman" w:hAnsi="Times New Roman" w:cs="Times New Roman" w:hint="eastAsia"/>
+                <w:szCs w:val="21"/>
+              </w:rPr>
+              <w:t>s</w:t>
+            </w:r>
+            <w:r>
+              <w:rPr>
+                <w:rFonts w:ascii="Times New Roman" w:hAnsi="Times New Roman" w:cs="Times New Roman"/>
+                <w:szCs w:val="21"/>
+              </w:rPr>
+              <w:t>calar_max</w:t>
+            </w:r>
+          </w:p>
+        </w:tc>
+      </w:tr>
+      <w:tr>
+        <w:tc>
+          <w:tcPr>
+            <w:tcW w:w="2840" w:type="dxa"/>
+          </w:tcPr>
+          <w:p>
+            <w:pPr>
+              <w:rPr>
+                <w:rFonts w:ascii="Times New Roman" w:hAnsi="Times New Roman" w:cs="Times New Roman"/>
+                <w:szCs w:val="21"/>
+              </w:rPr>
+            </w:pPr>
+            <w:r>
+              <w:rPr>
+                <w:rFonts w:ascii="Times New Roman" w:hAnsi="Times New Roman" w:cs="Times New Roman" w:hint="eastAsia"/>
+                <w:szCs w:val="21"/>
+              </w:rPr>
+              <w:t>7</w:t>
+            </w:r>
+            <w:r>
+              <w:rPr>
+                <w:rFonts w:ascii="Times New Roman" w:hAnsi="Times New Roman" w:cs="Times New Roman"/>
+                <w:szCs w:val="21"/>
+              </w:rPr>
+              <w:t>3~77</w:t>
+            </w:r>
+            <w:r>
+              <w:rPr>
+                <w:rFonts w:ascii="Times New Roman" w:hAnsi="Times New Roman" w:cs="Times New Roman" w:hint="eastAsia"/>
+                <w:szCs w:val="21"/>
+              </w:rPr>
+              <w:t>、</w:t>
+            </w:r>
+            <w:r>
+              <w:rPr>
+                <w:rFonts w:ascii="Times New Roman" w:hAnsi="Times New Roman" w:cs="Times New Roman" w:hint="eastAsia"/>
+                <w:szCs w:val="21"/>
+              </w:rPr>
+              <w:t>8</w:t>
+            </w:r>
+            <w:r>
+              <w:rPr>
+                <w:rFonts w:ascii="Times New Roman" w:hAnsi="Times New Roman" w:cs="Times New Roman"/>
+                <w:szCs w:val="21"/>
+              </w:rPr>
+              <w:t>0~81</w:t>
+            </w:r>
+          </w:p>
+        </w:tc>
+        <w:tc>
+          <w:tcPr>
+            <w:tcW w:w="2841" w:type="dxa"/>
+          </w:tcPr>
+          <w:p>
+            <w:pPr>
+              <w:rPr>
+                <w:rFonts w:ascii="Times New Roman" w:hAnsi="Times New Roman" w:cs="Times New Roman"/>
+                <w:szCs w:val="21"/>
+              </w:rPr>
+            </w:pPr>
+            <w:r>
+              <w:rPr>
+                <w:rFonts w:ascii="Times New Roman" w:hAnsi="Times New Roman" w:cs="Times New Roman" w:hint="eastAsia"/>
+                <w:szCs w:val="21"/>
+              </w:rPr>
+              <w:t>标量混合四则运算</w:t>
+            </w:r>
+          </w:p>
+        </w:tc>
+        <w:tc>
+          <w:tcPr>
+            <w:tcW w:w="2841" w:type="dxa"/>
+          </w:tcPr>
+          <w:p>
+            <w:pPr>
+              <w:rPr>
+                <w:rFonts w:ascii="Times New Roman" w:hAnsi="Times New Roman" w:cs="Times New Roman"/>
+                <w:szCs w:val="21"/>
+              </w:rPr>
+            </w:pPr>
+            <w:r>
+              <w:rPr>
+                <w:rFonts w:ascii="Times New Roman" w:hAnsi="Times New Roman" w:cs="Times New Roman" w:hint="eastAsia"/>
+                <w:szCs w:val="21"/>
+              </w:rPr>
+              <w:t>vec</w:t>
+            </w:r>
+            <w:r>
+              <w:rPr>
+                <w:rFonts w:ascii="Times New Roman" w:hAnsi="Times New Roman" w:cs="Times New Roman"/>
+                <w:szCs w:val="21"/>
+              </w:rPr>
+              <w:t>_</w:t>
+            </w:r>
+            <w:r>
+              <w:rPr>
+                <w:rFonts w:ascii="Times New Roman" w:hAnsi="Times New Roman" w:cs="Times New Roman" w:hint="eastAsia"/>
+                <w:szCs w:val="21"/>
+              </w:rPr>
+              <w:t>add</w:t>
+            </w:r>
+            <w:r>
+              <w:rPr>
+                <w:rFonts w:ascii="Times New Roman" w:hAnsi="Times New Roman" w:cs="Times New Roman" w:hint="eastAsia"/>
+                <w:szCs w:val="21"/>
+              </w:rPr>
+              <w:t>、</w:t>
+            </w:r>
+            <w:r>
+              <w:rPr>
+                <w:rFonts w:ascii="Times New Roman" w:hAnsi="Times New Roman" w:cs="Times New Roman" w:hint="eastAsia"/>
+                <w:szCs w:val="21"/>
+              </w:rPr>
+              <w:t>vec</w:t>
+            </w:r>
+            <w:r>
+              <w:rPr>
+                <w:rFonts w:ascii="Times New Roman" w:hAnsi="Times New Roman" w:cs="Times New Roman"/>
+                <w:szCs w:val="21"/>
+              </w:rPr>
+              <w:t>_mul</w:t>
+            </w:r>
+            <w:r>
+              <w:rPr>
+                <w:rFonts w:ascii="Times New Roman" w:hAnsi="Times New Roman" w:cs="Times New Roman" w:hint="eastAsia"/>
+                <w:szCs w:val="21"/>
+              </w:rPr>
+              <w:t>、</w:t>
+            </w:r>
+            <w:r>
+              <w:rPr>
+                <w:rFonts w:ascii="Times New Roman" w:hAnsi="Times New Roman" w:cs="Times New Roman" w:hint="eastAsia"/>
+                <w:szCs w:val="21"/>
+              </w:rPr>
+              <w:t>vec</w:t>
+            </w:r>
+            <w:r>
+              <w:rPr>
+                <w:rFonts w:ascii="Times New Roman" w:hAnsi="Times New Roman" w:cs="Times New Roman"/>
+                <w:szCs w:val="21"/>
+              </w:rPr>
+              <w:t>_rec</w:t>
+            </w:r>
+          </w:p>
+        </w:tc>
+      </w:tr>
+      <w:tr>
+        <w:tc>
+          <w:tcPr>
+            <w:tcW w:w="2840" w:type="dxa"/>
+          </w:tcPr>
+          <w:p>
+            <w:pPr>
+              <w:rPr>
+                <w:rFonts w:ascii="Times New Roman" w:hAnsi="Times New Roman" w:cs="Times New Roman"/>
+                <w:szCs w:val="21"/>
+              </w:rPr>
+            </w:pPr>
+            <w:r>
+              <w:rPr>
+                <w:rFonts w:ascii="Times New Roman" w:hAnsi="Times New Roman" w:cs="Times New Roman" w:hint="eastAsia"/>
+                <w:szCs w:val="21"/>
+              </w:rPr>
+              <w:lastRenderedPageBreak/>
+              <w:t>8</w:t>
+            </w:r>
+            <w:r>
+              <w:rPr>
+                <w:rFonts w:ascii="Times New Roman" w:hAnsi="Times New Roman" w:cs="Times New Roman"/>
+                <w:szCs w:val="21"/>
+              </w:rPr>
+              <w:t>4~85</w:t>
+            </w:r>
+          </w:p>
+        </w:tc>
+        <w:tc>
+          <w:tcPr>
+            <w:tcW w:w="2841" w:type="dxa"/>
+          </w:tcPr>
+          <w:p>
+            <w:pPr>
+              <w:rPr>
+                <w:rFonts w:ascii="Times New Roman" w:hAnsi="Times New Roman" w:cs="Times New Roman"/>
+                <w:szCs w:val="21"/>
+              </w:rPr>
+            </w:pPr>
+            <w:r>
+              <w:rPr>
+                <w:rFonts w:ascii="Times New Roman" w:hAnsi="Times New Roman" w:cs="Times New Roman" w:hint="eastAsia"/>
+                <w:szCs w:val="21"/>
+              </w:rPr>
+              <w:t>标量乘法</w:t>
+            </w:r>
+          </w:p>
+        </w:tc>
+        <w:tc>
+          <w:tcPr>
+            <w:tcW w:w="2841" w:type="dxa"/>
+          </w:tcPr>
+          <w:p>
+            <w:pPr>
+              <w:rPr>
+                <w:rFonts w:ascii="Times New Roman" w:hAnsi="Times New Roman" w:cs="Times New Roman"/>
+                <w:szCs w:val="21"/>
+              </w:rPr>
+            </w:pPr>
+            <w:r>
+              <w:rPr>
+                <w:rFonts w:ascii="Times New Roman" w:hAnsi="Times New Roman" w:cs="Times New Roman" w:hint="eastAsia"/>
+                <w:szCs w:val="21"/>
+              </w:rPr>
+              <w:t>v</w:t>
+            </w:r>
+            <w:r>
+              <w:rPr>
+                <w:rFonts w:ascii="Times New Roman" w:hAnsi="Times New Roman" w:cs="Times New Roman"/>
+                <w:szCs w:val="21"/>
+              </w:rPr>
+              <w:t>ec_mul</w:t>
+            </w:r>
+            <w:r>
+              <w:rPr>
+                <w:rFonts w:ascii="Times New Roman" w:hAnsi="Times New Roman" w:cs="Times New Roman" w:hint="eastAsia"/>
+                <w:szCs w:val="21"/>
+              </w:rPr>
+              <w:t>s</w:t>
+            </w:r>
           </w:p>
         </w:tc>
       </w:tr>

</xml_diff>